<commit_message>
Feb 20 Nabi merging
</commit_message>
<xml_diff>
--- a/Nabi codes.docx
+++ b/Nabi codes.docx
@@ -9,7 +9,15 @@
     </w:p>
     <w:p>
       <w:r>
-        <w:t>Feb 18 excercise</w:t>
+        <w:t xml:space="preserve">Feb 18 </w:t>
+      </w:r>
+      <w:r>
+        <w:t>exercise</w:t>
+      </w:r>
+    </w:p>
+    <w:p>
+      <w:r>
+        <w:t>Merging Feb 20</w:t>
       </w:r>
     </w:p>
     <w:sectPr>

</xml_diff>